<commit_message>
Rest of the manual
</commit_message>
<xml_diff>
--- a/ManuelUtilisation.docx
+++ b/ManuelUtilisation.docx
@@ -816,6 +816,150 @@
           <w:lang w:val="fr-CH"/>
         </w:rPr>
         <w:t>donné).</w:t>
+      </w:r>
+    </w:p>
+    <w:p>
+      <w:pPr>
+        <w:rPr>
+          <w:lang w:val="fr-CH"/>
+        </w:rPr>
+      </w:pPr>
+    </w:p>
+    <w:p>
+      <w:pPr>
+        <w:rPr>
+          <w:lang w:val="fr-CH"/>
+        </w:rPr>
+      </w:pPr>
+      <w:r>
+        <w:rPr>
+          <w:lang w:val="fr-CH"/>
+        </w:rPr>
+        <w:t>Ouvrez un bloc-notes et scannez une étiquette – si le scanner est connecté, 13 chiffres et un retour à la ligne sont rentrés. Si c’est le cas, le scanner est bien connecté.</w:t>
+      </w:r>
+    </w:p>
+    <w:p>
+      <w:pPr>
+        <w:rPr>
+          <w:lang w:val="fr-CH"/>
+        </w:rPr>
+      </w:pPr>
+    </w:p>
+    <w:p>
+      <w:pPr>
+        <w:rPr>
+          <w:lang w:val="fr-CH"/>
+        </w:rPr>
+      </w:pPr>
+      <w:r>
+        <w:rPr>
+          <w:lang w:val="fr-CH"/>
+        </w:rPr>
+        <w:t>Si ce n’est pas le cas</w:t>
+      </w:r>
+      <w:r>
+        <w:rPr>
+          <w:lang w:val="fr-CH"/>
+        </w:rPr>
+        <w:t xml:space="preserve"> restez appuyé sur le bouton du scanner pour au moins 8 secondes</w:t>
+      </w:r>
+      <w:r>
+        <w:rPr>
+          <w:lang w:val="fr-CH"/>
+        </w:rPr>
+        <w:t>,</w:t>
+      </w:r>
+      <w:r>
+        <w:rPr>
+          <w:lang w:val="fr-CH"/>
+        </w:rPr>
+        <w:t xml:space="preserve"> après</w:t>
+      </w:r>
+      <w:r>
+        <w:rPr>
+          <w:lang w:val="fr-CH"/>
+        </w:rPr>
+        <w:t xml:space="preserve"> scannez le code barre ci-dessous :</w:t>
+      </w:r>
+    </w:p>
+    <w:p>
+      <w:pPr>
+        <w:rPr>
+          <w:lang w:val="fr-CH"/>
+        </w:rPr>
+      </w:pPr>
+    </w:p>
+    <w:p>
+      <w:pPr>
+        <w:rPr>
+          <w:lang w:val="fr-CH"/>
+        </w:rPr>
+      </w:pPr>
+      <w:r>
+        <w:rPr>
+          <w:lang w:val="fr-CH"/>
+        </w:rPr>
+        <w:drawing>
+          <wp:inline distT="0" distB="0" distL="0" distR="0" wp14:anchorId="5D5A815B" wp14:editId="74215E8B">
+            <wp:extent cx="4127500" cy="952500"/>
+            <wp:effectExtent l="0" t="0" r="0" b="0"/>
+            <wp:docPr id="10" name="Grafik 10" descr="Ein Bild, das Musik, Klavier enthält.&#10;&#10;Automatisch generierte Beschreibung"/>
+            <wp:cNvGraphicFramePr>
+              <a:graphicFrameLocks xmlns:a="http://schemas.openxmlformats.org/drawingml/2006/main" noChangeAspect="1"/>
+            </wp:cNvGraphicFramePr>
+            <a:graphic xmlns:a="http://schemas.openxmlformats.org/drawingml/2006/main">
+              <a:graphicData uri="http://schemas.openxmlformats.org/drawingml/2006/picture">
+                <pic:pic xmlns:pic="http://schemas.openxmlformats.org/drawingml/2006/picture">
+                  <pic:nvPicPr>
+                    <pic:cNvPr id="10" name="Grafik 10" descr="Ein Bild, das Musik, Klavier enthält.&#10;&#10;Automatisch generierte Beschreibung"/>
+                    <pic:cNvPicPr/>
+                  </pic:nvPicPr>
+                  <pic:blipFill>
+                    <a:blip r:embed="rId12"/>
+                    <a:stretch>
+                      <a:fillRect/>
+                    </a:stretch>
+                  </pic:blipFill>
+                  <pic:spPr>
+                    <a:xfrm>
+                      <a:off x="0" y="0"/>
+                      <a:ext cx="4127500" cy="952500"/>
+                    </a:xfrm>
+                    <a:prstGeom prst="rect">
+                      <a:avLst/>
+                    </a:prstGeom>
+                  </pic:spPr>
+                </pic:pic>
+              </a:graphicData>
+            </a:graphic>
+          </wp:inline>
+        </w:drawing>
+      </w:r>
+    </w:p>
+    <w:p>
+      <w:pPr>
+        <w:rPr>
+          <w:lang w:val="fr-CH"/>
+        </w:rPr>
+      </w:pPr>
+    </w:p>
+    <w:p>
+      <w:pPr>
+        <w:rPr>
+          <w:lang w:val="fr-CH"/>
+        </w:rPr>
+      </w:pPr>
+      <w:r>
+        <w:rPr>
+          <w:lang w:val="fr-CH"/>
+        </w:rPr>
+        <w:t>Dans le menu démarrage, tapez « Bluetooth ». Sur la page « Appareils bluetooth et autres », cliquez sur ajouter, puis sur « Bluetooth »</w:t>
+      </w:r>
+      <w:r>
+        <w:rPr>
+          <w:lang w:val="fr-CH"/>
+        </w:rPr>
+        <w:t>. Séléctionnez l’appareil « BarCode Scanner HID ». Après que l’appareil est ajouté, vérifiez que ça marche bien avec les étapes ci-dessus.</w:t>
       </w:r>
     </w:p>
     <w:sectPr>

</xml_diff>